<commit_message>
Correct my jpa schema and added application.properties ....now stable and connection established with mysql ubuntu
</commit_message>
<xml_diff>
--- a/🚀 Kafka Control Cheat Sheet.docx
+++ b/🚀 Kafka Control Cheat Sheet.docx
@@ -376,7 +376,7 @@
     <w:p>
       <w:r>
         <w:pict w14:anchorId="1787FB6B">
-          <v:rect id="_x0000_i1031" style="width:0;height:1.5pt" o:hralign="center" o:hrstd="t" o:hr="t" fillcolor="#a0a0a0" stroked="f"/>
+          <v:rect id="_x0000_i1025" style="width:0;height:1.5pt" o:hralign="center" o:hrstd="t" o:hr="t" fillcolor="#a0a0a0" stroked="f"/>
         </w:pict>
       </w:r>
     </w:p>
@@ -454,6 +454,802 @@
         <w:t xml:space="preserve"> shutdown now.</w:t>
       </w:r>
     </w:p>
+    <w:p/>
+    <w:p/>
+    <w:p>
+      <w:pPr>
+        <w:rPr>
+          <w:b/>
+          <w:bCs/>
+        </w:rPr>
+      </w:pPr>
+      <w:r>
+        <w:rPr>
+          <w:b/>
+          <w:bCs/>
+        </w:rPr>
+        <w:t>1. The Clean Start (Kill Ghost Processes)</w:t>
+      </w:r>
+    </w:p>
+    <w:p>
+      <w:r>
+        <w:t>If things aren't working, run this first to clear the ports and "zombie" Java processes.</w:t>
+      </w:r>
+    </w:p>
+    <w:p>
+      <w:r>
+        <w:lastRenderedPageBreak/>
+        <w:t>Bash</w:t>
+      </w:r>
+    </w:p>
+    <w:p>
+      <w:proofErr w:type="spellStart"/>
+      <w:r>
+        <w:t>sudo</w:t>
+      </w:r>
+      <w:proofErr w:type="spellEnd"/>
+      <w:r>
+        <w:t xml:space="preserve"> </w:t>
+      </w:r>
+      <w:proofErr w:type="spellStart"/>
+      <w:r>
+        <w:t>systemctl</w:t>
+      </w:r>
+      <w:proofErr w:type="spellEnd"/>
+      <w:r>
+        <w:t xml:space="preserve"> stop </w:t>
+      </w:r>
+      <w:proofErr w:type="spellStart"/>
+      <w:r>
+        <w:t>kafka</w:t>
+      </w:r>
+      <w:proofErr w:type="spellEnd"/>
+      <w:r>
+        <w:t xml:space="preserve"> zookeeper</w:t>
+      </w:r>
+    </w:p>
+    <w:p>
+      <w:proofErr w:type="spellStart"/>
+      <w:r>
+        <w:t>sudo</w:t>
+      </w:r>
+      <w:proofErr w:type="spellEnd"/>
+      <w:r>
+        <w:t xml:space="preserve"> </w:t>
+      </w:r>
+      <w:proofErr w:type="spellStart"/>
+      <w:r>
+        <w:t>killall</w:t>
+      </w:r>
+      <w:proofErr w:type="spellEnd"/>
+      <w:r>
+        <w:t xml:space="preserve"> -9 java</w:t>
+      </w:r>
+    </w:p>
+    <w:p>
+      <w:r>
+        <w:t># Verify ports 2181 and 9092 are empty</w:t>
+      </w:r>
+    </w:p>
+    <w:p>
+      <w:proofErr w:type="spellStart"/>
+      <w:r>
+        <w:t>sudo</w:t>
+      </w:r>
+      <w:proofErr w:type="spellEnd"/>
+      <w:r>
+        <w:t xml:space="preserve"> ss -</w:t>
+      </w:r>
+      <w:proofErr w:type="spellStart"/>
+      <w:r>
+        <w:t>tulpn</w:t>
+      </w:r>
+      <w:proofErr w:type="spellEnd"/>
+      <w:r>
+        <w:t xml:space="preserve"> | grep -E '2181|9092'</w:t>
+      </w:r>
+    </w:p>
+    <w:p>
+      <w:r>
+        <w:pict w14:anchorId="02A8F52D">
+          <v:rect id="_x0000_i1056" style="width:0;height:1.5pt" o:hralign="center" o:hrstd="t" o:hr="t" fillcolor="#a0a0a0" stroked="f"/>
+        </w:pict>
+      </w:r>
+    </w:p>
+    <w:p>
+      <w:pPr>
+        <w:rPr>
+          <w:b/>
+          <w:bCs/>
+        </w:rPr>
+      </w:pPr>
+      <w:r>
+        <w:rPr>
+          <w:b/>
+          <w:bCs/>
+        </w:rPr>
+        <w:t>2. Operating as the Kafka User</w:t>
+      </w:r>
+    </w:p>
+    <w:p>
+      <w:r>
+        <w:rPr>
+          <w:b/>
+          <w:bCs/>
+        </w:rPr>
+        <w:t>Always</w:t>
+      </w:r>
+      <w:r>
+        <w:t xml:space="preserve"> switch to the </w:t>
+      </w:r>
+      <w:proofErr w:type="spellStart"/>
+      <w:r>
+        <w:t>kafka</w:t>
+      </w:r>
+      <w:proofErr w:type="spellEnd"/>
+      <w:r>
+        <w:t xml:space="preserve"> user to avoid "Permission Denied" errors.</w:t>
+      </w:r>
+    </w:p>
+    <w:p>
+      <w:r>
+        <w:t>Bash</w:t>
+      </w:r>
+    </w:p>
+    <w:p>
+      <w:r>
+        <w:t xml:space="preserve"># Switch to </w:t>
+      </w:r>
+      <w:proofErr w:type="spellStart"/>
+      <w:r>
+        <w:t>kafka</w:t>
+      </w:r>
+      <w:proofErr w:type="spellEnd"/>
+      <w:r>
+        <w:t xml:space="preserve"> user session</w:t>
+      </w:r>
+    </w:p>
+    <w:p>
+      <w:proofErr w:type="spellStart"/>
+      <w:r>
+        <w:t>sudo</w:t>
+      </w:r>
+      <w:proofErr w:type="spellEnd"/>
+      <w:r>
+        <w:t xml:space="preserve"> -u </w:t>
+      </w:r>
+      <w:proofErr w:type="spellStart"/>
+      <w:r>
+        <w:t>kafka</w:t>
+      </w:r>
+      <w:proofErr w:type="spellEnd"/>
+      <w:r>
+        <w:t xml:space="preserve"> -</w:t>
+      </w:r>
+      <w:proofErr w:type="spellStart"/>
+      <w:r>
+        <w:t>i</w:t>
+      </w:r>
+      <w:proofErr w:type="spellEnd"/>
+    </w:p>
+    <w:p/>
+    <w:p>
+      <w:r>
+        <w:t xml:space="preserve"># Verify you are the </w:t>
+      </w:r>
+      <w:proofErr w:type="spellStart"/>
+      <w:r>
+        <w:t>kafka</w:t>
+      </w:r>
+      <w:proofErr w:type="spellEnd"/>
+      <w:r>
+        <w:t xml:space="preserve"> user (should return '</w:t>
+      </w:r>
+      <w:proofErr w:type="spellStart"/>
+      <w:r>
+        <w:t>kafka</w:t>
+      </w:r>
+      <w:proofErr w:type="spellEnd"/>
+      <w:r>
+        <w:t>')</w:t>
+      </w:r>
+    </w:p>
+    <w:p>
+      <w:proofErr w:type="spellStart"/>
+      <w:r>
+        <w:t>whoami</w:t>
+      </w:r>
+      <w:proofErr w:type="spellEnd"/>
+    </w:p>
+    <w:p>
+      <w:r>
+        <w:pict w14:anchorId="26D26A82">
+          <v:rect id="_x0000_i1057" style="width:0;height:1.5pt" o:hralign="center" o:hrstd="t" o:hr="t" fillcolor="#a0a0a0" stroked="f"/>
+        </w:pict>
+      </w:r>
+    </w:p>
+    <w:p>
+      <w:pPr>
+        <w:rPr>
+          <w:b/>
+          <w:bCs/>
+        </w:rPr>
+      </w:pPr>
+      <w:r>
+        <w:rPr>
+          <w:b/>
+          <w:bCs/>
+        </w:rPr>
+        <w:t>3. Manual Start (Best for Debugging)</w:t>
+      </w:r>
+    </w:p>
+    <w:p>
+      <w:r>
+        <w:t>If you want to see the logs live and ensure there are no Cluster ID mismatches.</w:t>
+      </w:r>
+    </w:p>
+    <w:p>
+      <w:pPr>
+        <w:numPr>
+          <w:ilvl w:val="0"/>
+          <w:numId w:val="6"/>
+        </w:numPr>
+      </w:pPr>
+      <w:r>
+        <w:rPr>
+          <w:b/>
+          <w:bCs/>
+        </w:rPr>
+        <w:t>Terminal 1 (Zookeeper):</w:t>
+      </w:r>
+    </w:p>
+    <w:p>
+      <w:r>
+        <w:t>Bash</w:t>
+      </w:r>
+    </w:p>
+    <w:p>
+      <w:r>
+        <w:t>/home/kafka/kafka/bin/zookeeper-server-start.sh /home/</w:t>
+      </w:r>
+      <w:proofErr w:type="spellStart"/>
+      <w:r>
+        <w:t>kafka</w:t>
+      </w:r>
+      <w:proofErr w:type="spellEnd"/>
+      <w:r>
+        <w:t>/</w:t>
+      </w:r>
+      <w:proofErr w:type="spellStart"/>
+      <w:r>
+        <w:t>kafka</w:t>
+      </w:r>
+      <w:proofErr w:type="spellEnd"/>
+      <w:r>
+        <w:t>/config/</w:t>
+      </w:r>
+      <w:proofErr w:type="spellStart"/>
+      <w:r>
+        <w:t>zookeeper.properties</w:t>
+      </w:r>
+      <w:proofErr w:type="spellEnd"/>
+    </w:p>
+    <w:p>
+      <w:pPr>
+        <w:numPr>
+          <w:ilvl w:val="0"/>
+          <w:numId w:val="6"/>
+        </w:numPr>
+      </w:pPr>
+      <w:r>
+        <w:rPr>
+          <w:b/>
+          <w:bCs/>
+        </w:rPr>
+        <w:t xml:space="preserve">Terminal 2 (Kafka) — </w:t>
+      </w:r>
+      <w:r>
+        <w:rPr>
+          <w:b/>
+          <w:bCs/>
+          <w:i/>
+          <w:iCs/>
+        </w:rPr>
+        <w:t>Wait 15 seconds after Zookeeper starts</w:t>
+      </w:r>
+      <w:r>
+        <w:rPr>
+          <w:b/>
+          <w:bCs/>
+        </w:rPr>
+        <w:t>:</w:t>
+      </w:r>
+    </w:p>
+    <w:p>
+      <w:r>
+        <w:t>Bash</w:t>
+      </w:r>
+    </w:p>
+    <w:p>
+      <w:r>
+        <w:t>/home/kafka/kafka/bin/kafka-server-start.sh /home/</w:t>
+      </w:r>
+      <w:proofErr w:type="spellStart"/>
+      <w:r>
+        <w:t>kafka</w:t>
+      </w:r>
+      <w:proofErr w:type="spellEnd"/>
+      <w:r>
+        <w:t>/</w:t>
+      </w:r>
+      <w:proofErr w:type="spellStart"/>
+      <w:r>
+        <w:t>kafka</w:t>
+      </w:r>
+      <w:proofErr w:type="spellEnd"/>
+      <w:r>
+        <w:t>/config/</w:t>
+      </w:r>
+      <w:proofErr w:type="spellStart"/>
+      <w:r>
+        <w:t>server.properties</w:t>
+      </w:r>
+      <w:proofErr w:type="spellEnd"/>
+    </w:p>
+    <w:p>
+      <w:r>
+        <w:pict w14:anchorId="714CC8AE">
+          <v:rect id="_x0000_i1058" style="width:0;height:1.5pt" o:hralign="center" o:hrstd="t" o:hr="t" fillcolor="#a0a0a0" stroked="f"/>
+        </w:pict>
+      </w:r>
+    </w:p>
+    <w:p>
+      <w:pPr>
+        <w:rPr>
+          <w:b/>
+          <w:bCs/>
+        </w:rPr>
+      </w:pPr>
+      <w:r>
+        <w:rPr>
+          <w:b/>
+          <w:bCs/>
+        </w:rPr>
+        <w:t xml:space="preserve">4. </w:t>
+      </w:r>
+      <w:proofErr w:type="spellStart"/>
+      <w:r>
+        <w:rPr>
+          <w:b/>
+          <w:bCs/>
+        </w:rPr>
+        <w:t>Systemd</w:t>
+      </w:r>
+      <w:proofErr w:type="spellEnd"/>
+      <w:r>
+        <w:rPr>
+          <w:b/>
+          <w:bCs/>
+        </w:rPr>
+        <w:t xml:space="preserve"> Service Commands</w:t>
+      </w:r>
+    </w:p>
+    <w:p>
+      <w:r>
+        <w:lastRenderedPageBreak/>
+        <w:t xml:space="preserve">Use these if you want Kafka to run in the background. | Action | Command | </w:t>
+      </w:r>
+      <w:proofErr w:type="gramStart"/>
+      <w:r>
+        <w:t>| :</w:t>
+      </w:r>
+      <w:proofErr w:type="gramEnd"/>
+      <w:r>
+        <w:t xml:space="preserve">--- </w:t>
+      </w:r>
+      <w:proofErr w:type="gramStart"/>
+      <w:r>
+        <w:t>| :</w:t>
+      </w:r>
+      <w:proofErr w:type="gramEnd"/>
+      <w:r>
+        <w:t xml:space="preserve">--- | | </w:t>
+      </w:r>
+      <w:r>
+        <w:rPr>
+          <w:b/>
+          <w:bCs/>
+        </w:rPr>
+        <w:t>Start Zookeeper</w:t>
+      </w:r>
+      <w:r>
+        <w:t xml:space="preserve"> | </w:t>
+      </w:r>
+      <w:proofErr w:type="spellStart"/>
+      <w:r>
+        <w:t>sudo</w:t>
+      </w:r>
+      <w:proofErr w:type="spellEnd"/>
+      <w:r>
+        <w:t xml:space="preserve"> </w:t>
+      </w:r>
+      <w:proofErr w:type="spellStart"/>
+      <w:r>
+        <w:t>systemctl</w:t>
+      </w:r>
+      <w:proofErr w:type="spellEnd"/>
+      <w:r>
+        <w:t xml:space="preserve"> start zookeeper | | </w:t>
+      </w:r>
+      <w:r>
+        <w:rPr>
+          <w:b/>
+          <w:bCs/>
+        </w:rPr>
+        <w:t>Start Kafka</w:t>
+      </w:r>
+      <w:r>
+        <w:t xml:space="preserve"> | </w:t>
+      </w:r>
+      <w:proofErr w:type="spellStart"/>
+      <w:r>
+        <w:t>sudo</w:t>
+      </w:r>
+      <w:proofErr w:type="spellEnd"/>
+      <w:r>
+        <w:t xml:space="preserve"> </w:t>
+      </w:r>
+      <w:proofErr w:type="spellStart"/>
+      <w:r>
+        <w:t>systemctl</w:t>
+      </w:r>
+      <w:proofErr w:type="spellEnd"/>
+      <w:r>
+        <w:t xml:space="preserve"> start </w:t>
+      </w:r>
+      <w:proofErr w:type="spellStart"/>
+      <w:r>
+        <w:t>kafka</w:t>
+      </w:r>
+      <w:proofErr w:type="spellEnd"/>
+      <w:r>
+        <w:t xml:space="preserve"> | | </w:t>
+      </w:r>
+      <w:r>
+        <w:rPr>
+          <w:b/>
+          <w:bCs/>
+        </w:rPr>
+        <w:t>Check Status</w:t>
+      </w:r>
+      <w:r>
+        <w:t xml:space="preserve"> | </w:t>
+      </w:r>
+      <w:proofErr w:type="spellStart"/>
+      <w:r>
+        <w:t>sudo</w:t>
+      </w:r>
+      <w:proofErr w:type="spellEnd"/>
+      <w:r>
+        <w:t xml:space="preserve"> </w:t>
+      </w:r>
+      <w:proofErr w:type="spellStart"/>
+      <w:r>
+        <w:t>systemctl</w:t>
+      </w:r>
+      <w:proofErr w:type="spellEnd"/>
+      <w:r>
+        <w:t xml:space="preserve"> status zookeeper </w:t>
+      </w:r>
+      <w:proofErr w:type="spellStart"/>
+      <w:r>
+        <w:t>kafka</w:t>
+      </w:r>
+      <w:proofErr w:type="spellEnd"/>
+      <w:r>
+        <w:t xml:space="preserve"> | | </w:t>
+      </w:r>
+      <w:r>
+        <w:rPr>
+          <w:b/>
+          <w:bCs/>
+        </w:rPr>
+        <w:t>View Kafka Logs</w:t>
+      </w:r>
+      <w:r>
+        <w:t xml:space="preserve"> | </w:t>
+      </w:r>
+      <w:proofErr w:type="spellStart"/>
+      <w:r>
+        <w:t>sudo</w:t>
+      </w:r>
+      <w:proofErr w:type="spellEnd"/>
+      <w:r>
+        <w:t xml:space="preserve"> </w:t>
+      </w:r>
+      <w:proofErr w:type="spellStart"/>
+      <w:r>
+        <w:t>journalctl</w:t>
+      </w:r>
+      <w:proofErr w:type="spellEnd"/>
+      <w:r>
+        <w:t xml:space="preserve"> -u </w:t>
+      </w:r>
+      <w:proofErr w:type="spellStart"/>
+      <w:r>
+        <w:t>kafka</w:t>
+      </w:r>
+      <w:proofErr w:type="spellEnd"/>
+      <w:r>
+        <w:t xml:space="preserve"> -f |</w:t>
+      </w:r>
+    </w:p>
+    <w:p>
+      <w:r>
+        <w:pict w14:anchorId="29BBA8AF">
+          <v:rect id="_x0000_i1059" style="width:0;height:1.5pt" o:hralign="center" o:hrstd="t" o:hr="t" fillcolor="#a0a0a0" stroked="f"/>
+        </w:pict>
+      </w:r>
+    </w:p>
+    <w:p>
+      <w:pPr>
+        <w:rPr>
+          <w:b/>
+          <w:bCs/>
+        </w:rPr>
+      </w:pPr>
+      <w:r>
+        <w:rPr>
+          <w:b/>
+          <w:bCs/>
+        </w:rPr>
+        <w:t>5. Daily Maintenance &amp; Testing</w:t>
+      </w:r>
+    </w:p>
+    <w:p>
+      <w:r>
+        <w:t xml:space="preserve">Run these as the </w:t>
+      </w:r>
+      <w:proofErr w:type="spellStart"/>
+      <w:r>
+        <w:rPr>
+          <w:b/>
+          <w:bCs/>
+        </w:rPr>
+        <w:t>kafka</w:t>
+      </w:r>
+      <w:proofErr w:type="spellEnd"/>
+      <w:r>
+        <w:rPr>
+          <w:b/>
+          <w:bCs/>
+        </w:rPr>
+        <w:t xml:space="preserve"> user</w:t>
+      </w:r>
+      <w:r>
+        <w:t xml:space="preserve"> to manage your topics.</w:t>
+      </w:r>
+    </w:p>
+    <w:p>
+      <w:pPr>
+        <w:numPr>
+          <w:ilvl w:val="0"/>
+          <w:numId w:val="7"/>
+        </w:numPr>
+      </w:pPr>
+      <w:r>
+        <w:rPr>
+          <w:b/>
+          <w:bCs/>
+        </w:rPr>
+        <w:t>Check running processes:</w:t>
+      </w:r>
+      <w:r>
+        <w:t xml:space="preserve"> </w:t>
+      </w:r>
+      <w:proofErr w:type="spellStart"/>
+      <w:r>
+        <w:t>jps</w:t>
+      </w:r>
+      <w:proofErr w:type="spellEnd"/>
+      <w:r>
+        <w:t xml:space="preserve"> (Should show </w:t>
+      </w:r>
+      <w:proofErr w:type="spellStart"/>
+      <w:r>
+        <w:t>QuorumPeerMain</w:t>
+      </w:r>
+      <w:proofErr w:type="spellEnd"/>
+      <w:r>
+        <w:t xml:space="preserve"> and Kafka).</w:t>
+      </w:r>
+    </w:p>
+    <w:p>
+      <w:pPr>
+        <w:numPr>
+          <w:ilvl w:val="0"/>
+          <w:numId w:val="7"/>
+        </w:numPr>
+      </w:pPr>
+      <w:r>
+        <w:rPr>
+          <w:b/>
+          <w:bCs/>
+        </w:rPr>
+        <w:t>Create a Topic:</w:t>
+      </w:r>
+    </w:p>
+    <w:p>
+      <w:r>
+        <w:t>Bash</w:t>
+      </w:r>
+    </w:p>
+    <w:p>
+      <w:r>
+        <w:t>/home/kafka/kafka/bin/kafka-topics.sh --create --topic my-topic --bootstrap-server localhost:9092 --partitions 1 --replication-factor 1</w:t>
+      </w:r>
+    </w:p>
+    <w:p>
+      <w:pPr>
+        <w:numPr>
+          <w:ilvl w:val="0"/>
+          <w:numId w:val="7"/>
+        </w:numPr>
+      </w:pPr>
+      <w:r>
+        <w:rPr>
+          <w:b/>
+          <w:bCs/>
+        </w:rPr>
+        <w:t>List all Topics:</w:t>
+      </w:r>
+    </w:p>
+    <w:p>
+      <w:r>
+        <w:t>Bash</w:t>
+      </w:r>
+    </w:p>
+    <w:p>
+      <w:r>
+        <w:t>/home/kafka/kafka/bin/kafka-topics.sh --list --bootstrap-server localhost:9092</w:t>
+      </w:r>
+    </w:p>
+    <w:p>
+      <w:pPr>
+        <w:numPr>
+          <w:ilvl w:val="0"/>
+          <w:numId w:val="7"/>
+        </w:numPr>
+      </w:pPr>
+      <w:r>
+        <w:rPr>
+          <w:b/>
+          <w:bCs/>
+        </w:rPr>
+        <w:t>Delete a Topic (If needed):</w:t>
+      </w:r>
+    </w:p>
+    <w:p>
+      <w:r>
+        <w:t>Bash</w:t>
+      </w:r>
+    </w:p>
+    <w:p>
+      <w:r>
+        <w:t>/home/kafka/kafka/bin/kafka-topics.sh --delete --topic my-topic --bootstrap-server localhost:9092</w:t>
+      </w:r>
+    </w:p>
+    <w:p>
+      <w:r>
+        <w:pict w14:anchorId="1F430397">
+          <v:rect id="_x0000_i1060" style="width:0;height:1.5pt" o:hralign="center" o:hrstd="t" o:hr="t" fillcolor="#a0a0a0" stroked="f"/>
+        </w:pict>
+      </w:r>
+    </w:p>
+    <w:p>
+      <w:pPr>
+        <w:rPr>
+          <w:b/>
+          <w:bCs/>
+        </w:rPr>
+      </w:pPr>
+      <w:r>
+        <w:rPr>
+          <w:b/>
+          <w:bCs/>
+        </w:rPr>
+        <w:t>6. Emergency: Fix "Inconsistent Cluster ID"</w:t>
+      </w:r>
+    </w:p>
+    <w:p>
+      <w:r>
+        <w:t xml:space="preserve">If Kafka fails with an ID mismatch error, run this as the </w:t>
+      </w:r>
+      <w:proofErr w:type="spellStart"/>
+      <w:r>
+        <w:rPr>
+          <w:b/>
+          <w:bCs/>
+        </w:rPr>
+        <w:t>kafka</w:t>
+      </w:r>
+      <w:proofErr w:type="spellEnd"/>
+      <w:r>
+        <w:rPr>
+          <w:b/>
+          <w:bCs/>
+        </w:rPr>
+        <w:t xml:space="preserve"> user</w:t>
+      </w:r>
+      <w:r>
+        <w:t>:</w:t>
+      </w:r>
+    </w:p>
+    <w:p>
+      <w:r>
+        <w:t>Bash</w:t>
+      </w:r>
+    </w:p>
+    <w:p>
+      <w:r>
+        <w:t># Wipe the metadata that holds the wrong ID</w:t>
+      </w:r>
+    </w:p>
+    <w:p>
+      <w:r>
+        <w:t>rm -rf /home/</w:t>
+      </w:r>
+      <w:proofErr w:type="spellStart"/>
+      <w:r>
+        <w:t>kafka</w:t>
+      </w:r>
+      <w:proofErr w:type="spellEnd"/>
+      <w:r>
+        <w:t>/</w:t>
+      </w:r>
+      <w:proofErr w:type="spellStart"/>
+      <w:r>
+        <w:t>kafka</w:t>
+      </w:r>
+      <w:proofErr w:type="spellEnd"/>
+      <w:r>
+        <w:t>-logs/</w:t>
+      </w:r>
+      <w:proofErr w:type="spellStart"/>
+      <w:r>
+        <w:t>meta.properties</w:t>
+      </w:r>
+      <w:proofErr w:type="spellEnd"/>
+    </w:p>
+    <w:p>
+      <w:r>
+        <w:t># Restart Kafka (it will auto-generate a matching ID)</w:t>
+      </w:r>
+    </w:p>
+    <w:p>
+      <w:proofErr w:type="spellStart"/>
+      <w:r>
+        <w:t>sudo</w:t>
+      </w:r>
+      <w:proofErr w:type="spellEnd"/>
+      <w:r>
+        <w:t xml:space="preserve"> </w:t>
+      </w:r>
+      <w:proofErr w:type="spellStart"/>
+      <w:r>
+        <w:t>systemctl</w:t>
+      </w:r>
+      <w:proofErr w:type="spellEnd"/>
+      <w:r>
+        <w:t xml:space="preserve"> restart </w:t>
+      </w:r>
+      <w:proofErr w:type="spellStart"/>
+      <w:r>
+        <w:t>kafka</w:t>
+      </w:r>
+      <w:proofErr w:type="spellEnd"/>
+    </w:p>
+    <w:p/>
     <w:p/>
     <w:sectPr>
       <w:pgSz w:w="12240" w:h="15840"/>
@@ -879,6 +1675,304 @@
     </w:lvl>
   </w:abstractNum>
   <w:abstractNum w:abstractNumId="3" w15:restartNumberingAfterBreak="0">
+    <w:nsid w:val="2E360D07"/>
+    <w:multiLevelType w:val="multilevel"/>
+    <w:tmpl w:val="D1ECE454"/>
+    <w:lvl w:ilvl="0">
+      <w:start w:val="1"/>
+      <w:numFmt w:val="bullet"/>
+      <w:lvlText w:val=""/>
+      <w:lvlJc w:val="left"/>
+      <w:pPr>
+        <w:tabs>
+          <w:tab w:val="num" w:pos="720"/>
+        </w:tabs>
+        <w:ind w:left="720" w:hanging="360"/>
+      </w:pPr>
+      <w:rPr>
+        <w:rFonts w:ascii="Symbol" w:hAnsi="Symbol" w:hint="default"/>
+        <w:sz w:val="20"/>
+      </w:rPr>
+    </w:lvl>
+    <w:lvl w:ilvl="1" w:tentative="1">
+      <w:start w:val="1"/>
+      <w:numFmt w:val="bullet"/>
+      <w:lvlText w:val="o"/>
+      <w:lvlJc w:val="left"/>
+      <w:pPr>
+        <w:tabs>
+          <w:tab w:val="num" w:pos="1440"/>
+        </w:tabs>
+        <w:ind w:left="1440" w:hanging="360"/>
+      </w:pPr>
+      <w:rPr>
+        <w:rFonts w:ascii="Courier New" w:hAnsi="Courier New" w:hint="default"/>
+        <w:sz w:val="20"/>
+      </w:rPr>
+    </w:lvl>
+    <w:lvl w:ilvl="2" w:tentative="1">
+      <w:start w:val="1"/>
+      <w:numFmt w:val="bullet"/>
+      <w:lvlText w:val=""/>
+      <w:lvlJc w:val="left"/>
+      <w:pPr>
+        <w:tabs>
+          <w:tab w:val="num" w:pos="2160"/>
+        </w:tabs>
+        <w:ind w:left="2160" w:hanging="360"/>
+      </w:pPr>
+      <w:rPr>
+        <w:rFonts w:ascii="Wingdings" w:hAnsi="Wingdings" w:hint="default"/>
+        <w:sz w:val="20"/>
+      </w:rPr>
+    </w:lvl>
+    <w:lvl w:ilvl="3" w:tentative="1">
+      <w:start w:val="1"/>
+      <w:numFmt w:val="bullet"/>
+      <w:lvlText w:val=""/>
+      <w:lvlJc w:val="left"/>
+      <w:pPr>
+        <w:tabs>
+          <w:tab w:val="num" w:pos="2880"/>
+        </w:tabs>
+        <w:ind w:left="2880" w:hanging="360"/>
+      </w:pPr>
+      <w:rPr>
+        <w:rFonts w:ascii="Wingdings" w:hAnsi="Wingdings" w:hint="default"/>
+        <w:sz w:val="20"/>
+      </w:rPr>
+    </w:lvl>
+    <w:lvl w:ilvl="4" w:tentative="1">
+      <w:start w:val="1"/>
+      <w:numFmt w:val="bullet"/>
+      <w:lvlText w:val=""/>
+      <w:lvlJc w:val="left"/>
+      <w:pPr>
+        <w:tabs>
+          <w:tab w:val="num" w:pos="3600"/>
+        </w:tabs>
+        <w:ind w:left="3600" w:hanging="360"/>
+      </w:pPr>
+      <w:rPr>
+        <w:rFonts w:ascii="Wingdings" w:hAnsi="Wingdings" w:hint="default"/>
+        <w:sz w:val="20"/>
+      </w:rPr>
+    </w:lvl>
+    <w:lvl w:ilvl="5" w:tentative="1">
+      <w:start w:val="1"/>
+      <w:numFmt w:val="bullet"/>
+      <w:lvlText w:val=""/>
+      <w:lvlJc w:val="left"/>
+      <w:pPr>
+        <w:tabs>
+          <w:tab w:val="num" w:pos="4320"/>
+        </w:tabs>
+        <w:ind w:left="4320" w:hanging="360"/>
+      </w:pPr>
+      <w:rPr>
+        <w:rFonts w:ascii="Wingdings" w:hAnsi="Wingdings" w:hint="default"/>
+        <w:sz w:val="20"/>
+      </w:rPr>
+    </w:lvl>
+    <w:lvl w:ilvl="6" w:tentative="1">
+      <w:start w:val="1"/>
+      <w:numFmt w:val="bullet"/>
+      <w:lvlText w:val=""/>
+      <w:lvlJc w:val="left"/>
+      <w:pPr>
+        <w:tabs>
+          <w:tab w:val="num" w:pos="5040"/>
+        </w:tabs>
+        <w:ind w:left="5040" w:hanging="360"/>
+      </w:pPr>
+      <w:rPr>
+        <w:rFonts w:ascii="Wingdings" w:hAnsi="Wingdings" w:hint="default"/>
+        <w:sz w:val="20"/>
+      </w:rPr>
+    </w:lvl>
+    <w:lvl w:ilvl="7" w:tentative="1">
+      <w:start w:val="1"/>
+      <w:numFmt w:val="bullet"/>
+      <w:lvlText w:val=""/>
+      <w:lvlJc w:val="left"/>
+      <w:pPr>
+        <w:tabs>
+          <w:tab w:val="num" w:pos="5760"/>
+        </w:tabs>
+        <w:ind w:left="5760" w:hanging="360"/>
+      </w:pPr>
+      <w:rPr>
+        <w:rFonts w:ascii="Wingdings" w:hAnsi="Wingdings" w:hint="default"/>
+        <w:sz w:val="20"/>
+      </w:rPr>
+    </w:lvl>
+    <w:lvl w:ilvl="8" w:tentative="1">
+      <w:start w:val="1"/>
+      <w:numFmt w:val="bullet"/>
+      <w:lvlText w:val=""/>
+      <w:lvlJc w:val="left"/>
+      <w:pPr>
+        <w:tabs>
+          <w:tab w:val="num" w:pos="6480"/>
+        </w:tabs>
+        <w:ind w:left="6480" w:hanging="360"/>
+      </w:pPr>
+      <w:rPr>
+        <w:rFonts w:ascii="Wingdings" w:hAnsi="Wingdings" w:hint="default"/>
+        <w:sz w:val="20"/>
+      </w:rPr>
+    </w:lvl>
+  </w:abstractNum>
+  <w:abstractNum w:abstractNumId="4" w15:restartNumberingAfterBreak="0">
+    <w:nsid w:val="56EA1C51"/>
+    <w:multiLevelType w:val="multilevel"/>
+    <w:tmpl w:val="11A42416"/>
+    <w:lvl w:ilvl="0">
+      <w:start w:val="1"/>
+      <w:numFmt w:val="bullet"/>
+      <w:lvlText w:val=""/>
+      <w:lvlJc w:val="left"/>
+      <w:pPr>
+        <w:tabs>
+          <w:tab w:val="num" w:pos="720"/>
+        </w:tabs>
+        <w:ind w:left="720" w:hanging="360"/>
+      </w:pPr>
+      <w:rPr>
+        <w:rFonts w:ascii="Symbol" w:hAnsi="Symbol" w:hint="default"/>
+        <w:sz w:val="20"/>
+      </w:rPr>
+    </w:lvl>
+    <w:lvl w:ilvl="1" w:tentative="1">
+      <w:start w:val="1"/>
+      <w:numFmt w:val="bullet"/>
+      <w:lvlText w:val="o"/>
+      <w:lvlJc w:val="left"/>
+      <w:pPr>
+        <w:tabs>
+          <w:tab w:val="num" w:pos="1440"/>
+        </w:tabs>
+        <w:ind w:left="1440" w:hanging="360"/>
+      </w:pPr>
+      <w:rPr>
+        <w:rFonts w:ascii="Courier New" w:hAnsi="Courier New" w:hint="default"/>
+        <w:sz w:val="20"/>
+      </w:rPr>
+    </w:lvl>
+    <w:lvl w:ilvl="2" w:tentative="1">
+      <w:start w:val="1"/>
+      <w:numFmt w:val="bullet"/>
+      <w:lvlText w:val=""/>
+      <w:lvlJc w:val="left"/>
+      <w:pPr>
+        <w:tabs>
+          <w:tab w:val="num" w:pos="2160"/>
+        </w:tabs>
+        <w:ind w:left="2160" w:hanging="360"/>
+      </w:pPr>
+      <w:rPr>
+        <w:rFonts w:ascii="Wingdings" w:hAnsi="Wingdings" w:hint="default"/>
+        <w:sz w:val="20"/>
+      </w:rPr>
+    </w:lvl>
+    <w:lvl w:ilvl="3" w:tentative="1">
+      <w:start w:val="1"/>
+      <w:numFmt w:val="bullet"/>
+      <w:lvlText w:val=""/>
+      <w:lvlJc w:val="left"/>
+      <w:pPr>
+        <w:tabs>
+          <w:tab w:val="num" w:pos="2880"/>
+        </w:tabs>
+        <w:ind w:left="2880" w:hanging="360"/>
+      </w:pPr>
+      <w:rPr>
+        <w:rFonts w:ascii="Wingdings" w:hAnsi="Wingdings" w:hint="default"/>
+        <w:sz w:val="20"/>
+      </w:rPr>
+    </w:lvl>
+    <w:lvl w:ilvl="4" w:tentative="1">
+      <w:start w:val="1"/>
+      <w:numFmt w:val="bullet"/>
+      <w:lvlText w:val=""/>
+      <w:lvlJc w:val="left"/>
+      <w:pPr>
+        <w:tabs>
+          <w:tab w:val="num" w:pos="3600"/>
+        </w:tabs>
+        <w:ind w:left="3600" w:hanging="360"/>
+      </w:pPr>
+      <w:rPr>
+        <w:rFonts w:ascii="Wingdings" w:hAnsi="Wingdings" w:hint="default"/>
+        <w:sz w:val="20"/>
+      </w:rPr>
+    </w:lvl>
+    <w:lvl w:ilvl="5" w:tentative="1">
+      <w:start w:val="1"/>
+      <w:numFmt w:val="bullet"/>
+      <w:lvlText w:val=""/>
+      <w:lvlJc w:val="left"/>
+      <w:pPr>
+        <w:tabs>
+          <w:tab w:val="num" w:pos="4320"/>
+        </w:tabs>
+        <w:ind w:left="4320" w:hanging="360"/>
+      </w:pPr>
+      <w:rPr>
+        <w:rFonts w:ascii="Wingdings" w:hAnsi="Wingdings" w:hint="default"/>
+        <w:sz w:val="20"/>
+      </w:rPr>
+    </w:lvl>
+    <w:lvl w:ilvl="6" w:tentative="1">
+      <w:start w:val="1"/>
+      <w:numFmt w:val="bullet"/>
+      <w:lvlText w:val=""/>
+      <w:lvlJc w:val="left"/>
+      <w:pPr>
+        <w:tabs>
+          <w:tab w:val="num" w:pos="5040"/>
+        </w:tabs>
+        <w:ind w:left="5040" w:hanging="360"/>
+      </w:pPr>
+      <w:rPr>
+        <w:rFonts w:ascii="Wingdings" w:hAnsi="Wingdings" w:hint="default"/>
+        <w:sz w:val="20"/>
+      </w:rPr>
+    </w:lvl>
+    <w:lvl w:ilvl="7" w:tentative="1">
+      <w:start w:val="1"/>
+      <w:numFmt w:val="bullet"/>
+      <w:lvlText w:val=""/>
+      <w:lvlJc w:val="left"/>
+      <w:pPr>
+        <w:tabs>
+          <w:tab w:val="num" w:pos="5760"/>
+        </w:tabs>
+        <w:ind w:left="5760" w:hanging="360"/>
+      </w:pPr>
+      <w:rPr>
+        <w:rFonts w:ascii="Wingdings" w:hAnsi="Wingdings" w:hint="default"/>
+        <w:sz w:val="20"/>
+      </w:rPr>
+    </w:lvl>
+    <w:lvl w:ilvl="8" w:tentative="1">
+      <w:start w:val="1"/>
+      <w:numFmt w:val="bullet"/>
+      <w:lvlText w:val=""/>
+      <w:lvlJc w:val="left"/>
+      <w:pPr>
+        <w:tabs>
+          <w:tab w:val="num" w:pos="6480"/>
+        </w:tabs>
+        <w:ind w:left="6480" w:hanging="360"/>
+      </w:pPr>
+      <w:rPr>
+        <w:rFonts w:ascii="Wingdings" w:hAnsi="Wingdings" w:hint="default"/>
+        <w:sz w:val="20"/>
+      </w:rPr>
+    </w:lvl>
+  </w:abstractNum>
+  <w:abstractNum w:abstractNumId="5" w15:restartNumberingAfterBreak="0">
     <w:nsid w:val="59805CC0"/>
     <w:multiLevelType w:val="multilevel"/>
     <w:tmpl w:val="12BC384E"/>
@@ -1027,7 +2121,7 @@
       </w:rPr>
     </w:lvl>
   </w:abstractNum>
-  <w:abstractNum w:abstractNumId="4" w15:restartNumberingAfterBreak="0">
+  <w:abstractNum w:abstractNumId="6" w15:restartNumberingAfterBreak="0">
     <w:nsid w:val="6D872B35"/>
     <w:multiLevelType w:val="multilevel"/>
     <w:tmpl w:val="793A3B7C"/>
@@ -1177,7 +2271,7 @@
     </w:lvl>
   </w:abstractNum>
   <w:num w:numId="1" w16cid:durableId="908536707">
-    <w:abstractNumId w:val="3"/>
+    <w:abstractNumId w:val="5"/>
   </w:num>
   <w:num w:numId="2" w16cid:durableId="1762408948">
     <w:abstractNumId w:val="0"/>
@@ -1186,10 +2280,16 @@
     <w:abstractNumId w:val="1"/>
   </w:num>
   <w:num w:numId="4" w16cid:durableId="1024134355">
-    <w:abstractNumId w:val="4"/>
+    <w:abstractNumId w:val="6"/>
   </w:num>
   <w:num w:numId="5" w16cid:durableId="969551542">
     <w:abstractNumId w:val="2"/>
+  </w:num>
+  <w:num w:numId="6" w16cid:durableId="2018343899">
+    <w:abstractNumId w:val="3"/>
+  </w:num>
+  <w:num w:numId="7" w16cid:durableId="1699701714">
+    <w:abstractNumId w:val="4"/>
   </w:num>
 </w:numbering>
 </file>

</xml_diff>